<commit_message>
Updated Another Page and created about and contact pages
</commit_message>
<xml_diff>
--- a/Sasha_Bridges_Resume.docx
+++ b/Sasha_Bridges_Resume.docx
@@ -136,6 +136,37 @@
         </w:tabs>
         <w:rPr>
           <w:rFonts w:ascii="Garamond" w:hAnsi="Garamond" w:cs="Times New Roman"/>
+          <w:b/>
+        </w:rPr>
+      </w:pPr>
+      <w:r>
+        <w:rPr>
+          <w:rFonts w:ascii="Garamond" w:hAnsi="Garamond" w:cs="Times New Roman"/>
+          <w:b/>
+        </w:rPr>
+        <w:t>UNIVERSITY OF KANSAS, EDWARDS</w:t>
+      </w:r>
+      <w:r>
+        <w:rPr>
+          <w:rFonts w:ascii="Garamond" w:hAnsi="Garamond" w:cs="Times New Roman"/>
+        </w:rPr>
+        <w:t xml:space="preserve"> | OVERLAND KS | WINTER 2019 – SPRING 2019</w:t>
+      </w:r>
+      <w:r>
+        <w:rPr>
+          <w:rFonts w:ascii="Garamond" w:hAnsi="Garamond" w:cs="Times New Roman"/>
+        </w:rPr>
+        <w:br/>
+        <w:t>Data Analytics Boot Camp</w:t>
+      </w:r>
+    </w:p>
+    <w:p>
+      <w:pPr>
+        <w:tabs>
+          <w:tab w:val="left" w:pos="6435"/>
+        </w:tabs>
+        <w:rPr>
+          <w:rFonts w:ascii="Garamond" w:hAnsi="Garamond" w:cs="Times New Roman"/>
         </w:rPr>
       </w:pPr>
       <w:r>
@@ -277,26 +308,6 @@
           <w:rFonts w:ascii="Garamond" w:hAnsi="Garamond" w:cs="Times New Roman"/>
         </w:rPr>
         <w:br/>
-      </w:r>
-      <w:r>
-        <w:rPr>
-          <w:rFonts w:ascii="Garamond" w:hAnsi="Garamond" w:cs="Times New Roman"/>
-          <w:b/>
-        </w:rPr>
-        <w:t>UNIVERSITY OF KANSAS, EDWARDS</w:t>
-      </w:r>
-      <w:r>
-        <w:rPr>
-          <w:rFonts w:ascii="Garamond" w:hAnsi="Garamond" w:cs="Times New Roman"/>
-        </w:rPr>
-        <w:t xml:space="preserve"> | OVERLAND KS | WINTER 2019 – SPRING 2019</w:t>
-      </w:r>
-      <w:r>
-        <w:rPr>
-          <w:rFonts w:ascii="Garamond" w:hAnsi="Garamond" w:cs="Times New Roman"/>
-        </w:rPr>
-        <w:br/>
-        <w:t>Data Analytics Boot Camp</w:t>
       </w:r>
       <w:r>
         <w:rPr>
@@ -432,6 +443,12 @@
         <w:rPr>
           <w:rFonts w:ascii="Garamond" w:hAnsi="Garamond" w:cs="Times New Roman"/>
         </w:rPr>
+        <w:t>, NoSQL</w:t>
+      </w:r>
+      <w:r>
+        <w:rPr>
+          <w:rFonts w:ascii="Garamond" w:hAnsi="Garamond" w:cs="Times New Roman"/>
+        </w:rPr>
         <w:br/>
       </w:r>
       <w:r>
@@ -498,6 +515,20 @@
         <w:rPr>
           <w:rFonts w:ascii="Garamond" w:hAnsi="Garamond" w:cs="Times New Roman"/>
         </w:rPr>
+        <w:t>, D3, Bootstrap</w:t>
+      </w:r>
+      <w:r>
+        <w:rPr>
+          <w:rFonts w:ascii="Garamond" w:hAnsi="Garamond" w:cs="Times New Roman"/>
+        </w:rPr>
+        <w:t>, Node.js</w:t>
+      </w:r>
+      <w:bookmarkStart w:id="0" w:name="_GoBack"/>
+      <w:bookmarkEnd w:id="0"/>
+      <w:r>
+        <w:rPr>
+          <w:rFonts w:ascii="Garamond" w:hAnsi="Garamond" w:cs="Times New Roman"/>
+        </w:rPr>
         <w:br/>
       </w:r>
       <w:r>
@@ -526,6 +557,12 @@
           <w:rFonts w:ascii="Garamond" w:hAnsi="Garamond" w:cs="Times New Roman"/>
         </w:rPr>
         <w:t>, MySQL Workbench, Excel, Access</w:t>
+      </w:r>
+      <w:r>
+        <w:rPr>
+          <w:rFonts w:ascii="Garamond" w:hAnsi="Garamond" w:cs="Times New Roman"/>
+        </w:rPr>
+        <w:t>, MongoDB</w:t>
       </w:r>
       <w:r>
         <w:rPr>
@@ -560,7 +597,144 @@
           <w:b/>
         </w:rPr>
       </w:pPr>
-      <w:bookmarkStart w:id="0" w:name="_Hlk489720536"/>
+      <w:bookmarkStart w:id="1" w:name="_Hlk489720536"/>
+      <w:r>
+        <w:rPr>
+          <w:rFonts w:ascii="Garamond" w:hAnsi="Garamond" w:cs="Times New Roman"/>
+          <w:b/>
+        </w:rPr>
+        <w:t>RELEVENT PROJECT WORK</w:t>
+      </w:r>
+    </w:p>
+    <w:p>
+      <w:pPr>
+        <w:pBdr>
+          <w:bottom w:val="single" w:sz="6" w:space="1" w:color="auto"/>
+        </w:pBdr>
+        <w:tabs>
+          <w:tab w:val="left" w:pos="6435"/>
+        </w:tabs>
+        <w:rPr>
+          <w:rFonts w:ascii="Garamond" w:hAnsi="Garamond" w:cs="Times New Roman"/>
+          <w:b/>
+        </w:rPr>
+      </w:pPr>
+      <w:hyperlink r:id="rId5" w:history="1">
+        <w:r>
+          <w:rPr>
+            <w:rStyle w:val="Hyperlink"/>
+          </w:rPr>
+          <w:t>https://github.com/sashabridges/PythonChallenge2/tree/master/Working%20with%20Pandas</w:t>
+        </w:r>
+      </w:hyperlink>
+      <w:r>
+        <w:rPr>
+          <w:rFonts w:ascii="Garamond" w:hAnsi="Garamond" w:cs="Times New Roman"/>
+          <w:b/>
+        </w:rPr>
+        <w:t xml:space="preserve"> </w:t>
+      </w:r>
+    </w:p>
+    <w:p>
+      <w:pPr>
+        <w:pBdr>
+          <w:bottom w:val="single" w:sz="6" w:space="1" w:color="auto"/>
+        </w:pBdr>
+        <w:tabs>
+          <w:tab w:val="left" w:pos="6435"/>
+        </w:tabs>
+        <w:rPr>
+          <w:rFonts w:ascii="Garamond" w:hAnsi="Garamond" w:cs="Times New Roman"/>
+          <w:b/>
+        </w:rPr>
+      </w:pPr>
+      <w:hyperlink r:id="rId6" w:history="1">
+        <w:r>
+          <w:rPr>
+            <w:rStyle w:val="Hyperlink"/>
+          </w:rPr>
+          <w:t>https://github.com/sashabridges/PythonChallenge2/tree/master/Working%20with%20Matplotlib</w:t>
+        </w:r>
+      </w:hyperlink>
+      <w:r>
+        <w:rPr>
+          <w:rFonts w:ascii="Garamond" w:hAnsi="Garamond" w:cs="Times New Roman"/>
+          <w:b/>
+        </w:rPr>
+        <w:t xml:space="preserve"> </w:t>
+      </w:r>
+    </w:p>
+    <w:p>
+      <w:pPr>
+        <w:pBdr>
+          <w:bottom w:val="single" w:sz="6" w:space="1" w:color="auto"/>
+        </w:pBdr>
+        <w:tabs>
+          <w:tab w:val="left" w:pos="6435"/>
+        </w:tabs>
+      </w:pPr>
+      <w:hyperlink r:id="rId7" w:history="1">
+        <w:r>
+          <w:rPr>
+            <w:rStyle w:val="Hyperlink"/>
+          </w:rPr>
+          <w:t>https://github.com/sashabridges/PythonChallenge2/tree/master/Working%20with%20SQL</w:t>
+        </w:r>
+      </w:hyperlink>
+    </w:p>
+    <w:p>
+      <w:pPr>
+        <w:pBdr>
+          <w:bottom w:val="single" w:sz="6" w:space="1" w:color="auto"/>
+        </w:pBdr>
+        <w:tabs>
+          <w:tab w:val="left" w:pos="6435"/>
+        </w:tabs>
+      </w:pPr>
+      <w:hyperlink r:id="rId8" w:history="1">
+        <w:r>
+          <w:rPr>
+            <w:rStyle w:val="Hyperlink"/>
+          </w:rPr>
+          <w:t>https://github.com/sashabridges/ScrapeMon</w:t>
+        </w:r>
+      </w:hyperlink>
+    </w:p>
+    <w:p>
+      <w:pPr>
+        <w:pBdr>
+          <w:bottom w:val="single" w:sz="6" w:space="1" w:color="auto"/>
+        </w:pBdr>
+        <w:tabs>
+          <w:tab w:val="left" w:pos="6435"/>
+        </w:tabs>
+        <w:rPr>
+          <w:rFonts w:ascii="Garamond" w:hAnsi="Garamond" w:cs="Times New Roman"/>
+          <w:b/>
+        </w:rPr>
+      </w:pPr>
+      <w:hyperlink r:id="rId9" w:history="1">
+        <w:r>
+          <w:rPr>
+            <w:rStyle w:val="Hyperlink"/>
+          </w:rPr>
+          <w:t>https://github.com/TedMur/SnakeBait</w:t>
+        </w:r>
+      </w:hyperlink>
+    </w:p>
+    <w:p>
+      <w:pPr>
+        <w:pBdr>
+          <w:bottom w:val="single" w:sz="6" w:space="1" w:color="auto"/>
+        </w:pBdr>
+        <w:tabs>
+          <w:tab w:val="left" w:pos="6435"/>
+        </w:tabs>
+        <w:rPr>
+          <w:rFonts w:ascii="Garamond" w:hAnsi="Garamond" w:cs="Times New Roman"/>
+          <w:b/>
+        </w:rPr>
+      </w:pPr>
       <w:r>
         <w:rPr>
           <w:rFonts w:ascii="Garamond" w:hAnsi="Garamond" w:cs="Times New Roman"/>
@@ -641,7 +815,7 @@
         </w:rPr>
         <w:tab/>
       </w:r>
-      <w:bookmarkEnd w:id="0"/>
+      <w:bookmarkEnd w:id="1"/>
       <w:r>
         <w:rPr>
           <w:rFonts w:ascii="Garamond" w:hAnsi="Garamond" w:cs="Times New Roman"/>
@@ -919,15 +1093,7 @@
         <w:rPr>
           <w:rFonts w:ascii="Garamond" w:hAnsi="Garamond" w:cs="Times New Roman"/>
         </w:rPr>
-        <w:t>Provide customer service support to ensure regular guaranteed customer sa</w:t>
-      </w:r>
-      <w:bookmarkStart w:id="1" w:name="_GoBack"/>
-      <w:bookmarkEnd w:id="1"/>
-      <w:r>
-        <w:rPr>
-          <w:rFonts w:ascii="Garamond" w:hAnsi="Garamond" w:cs="Times New Roman"/>
-        </w:rPr>
-        <w:t>tisfaction</w:t>
+        <w:t>Provide customer service support to ensure regular guaranteed customer satisfaction</w:t>
       </w:r>
       <w:r>
         <w:rPr>
@@ -1107,7 +1273,7 @@
       </w:pPr>
     </w:pPrDefault>
   </w:docDefaults>
-  <w:latentStyles w:defLockedState="0" w:defUIPriority="99" w:defSemiHidden="0" w:defUnhideWhenUsed="0" w:defQFormat="0" w:count="375">
+  <w:latentStyles w:defLockedState="0" w:defUIPriority="99" w:defSemiHidden="0" w:defUnhideWhenUsed="0" w:defQFormat="0" w:count="376">
     <w:lsdException w:name="Normal" w:uiPriority="0" w:qFormat="1"/>
     <w:lsdException w:name="heading 1" w:uiPriority="9" w:qFormat="1"/>
     <w:lsdException w:name="heading 2" w:semiHidden="1" w:uiPriority="9" w:unhideWhenUsed="1" w:qFormat="1"/>
@@ -1483,6 +1649,7 @@
     <w:lsdException w:name="Smart Hyperlink" w:semiHidden="1" w:unhideWhenUsed="1"/>
     <w:lsdException w:name="Hashtag" w:semiHidden="1" w:unhideWhenUsed="1"/>
     <w:lsdException w:name="Unresolved Mention" w:semiHidden="1" w:unhideWhenUsed="1"/>
+    <w:lsdException w:name="Smart Link" w:semiHidden="1" w:unhideWhenUsed="1"/>
   </w:latentStyles>
   <w:style w:type="paragraph" w:default="1" w:styleId="Normal">
     <w:name w:val="Normal"/>
@@ -1515,6 +1682,29 @@
     <w:uiPriority w:val="99"/>
     <w:semiHidden/>
     <w:unhideWhenUsed/>
+  </w:style>
+  <w:style w:type="character" w:styleId="Hyperlink">
+    <w:name w:val="Hyperlink"/>
+    <w:basedOn w:val="DefaultParagraphFont"/>
+    <w:uiPriority w:val="99"/>
+    <w:unhideWhenUsed/>
+    <w:rsid w:val="005A2C42"/>
+    <w:rPr>
+      <w:color w:val="0563C1" w:themeColor="hyperlink"/>
+      <w:u w:val="single"/>
+    </w:rPr>
+  </w:style>
+  <w:style w:type="character" w:styleId="UnresolvedMention">
+    <w:name w:val="Unresolved Mention"/>
+    <w:basedOn w:val="DefaultParagraphFont"/>
+    <w:uiPriority w:val="99"/>
+    <w:semiHidden/>
+    <w:unhideWhenUsed/>
+    <w:rsid w:val="005A2C42"/>
+    <w:rPr>
+      <w:color w:val="605E5C"/>
+      <w:shd w:val="clear" w:color="auto" w:fill="E1DFDD"/>
+    </w:rPr>
   </w:style>
 </w:styles>
 </file>
@@ -1812,4 +2002,16 @@
     </a:ext>
   </a:extLst>
 </a:theme>
+</file>
+
+<file path=customXml/item1.xml><?xml version="1.0" encoding="utf-8"?>
+<b:Sources xmlns:b="http://schemas.openxmlformats.org/officeDocument/2006/bibliography" xmlns="http://schemas.openxmlformats.org/officeDocument/2006/bibliography" SelectedStyle="\APASixthEditionOfficeOnline.xsl" StyleName="APA" Version="6"/>
+</file>
+
+<file path=customXml/itemProps1.xml><?xml version="1.0" encoding="utf-8"?>
+<ds:datastoreItem xmlns:ds="http://schemas.openxmlformats.org/officeDocument/2006/customXml" ds:itemID="{C214AE79-F432-43C0-BCBE-C913766B5B01}">
+  <ds:schemaRefs>
+    <ds:schemaRef ds:uri="http://schemas.openxmlformats.org/officeDocument/2006/bibliography"/>
+  </ds:schemaRefs>
+</ds:datastoreItem>
 </file>
</xml_diff>